<commit_message>
Updated Sprint 2 Backlog + Code + Tidied Files
</commit_message>
<xml_diff>
--- a/Documentation/Sprint 2/Acceptance Test for Price Fall.docx
+++ b/Documentation/Sprint 2/Acceptance Test for Price Fall.docx
@@ -49,7 +49,21 @@
           <w:sz w:val="28"/>
           <w:szCs w:val="28"/>
         </w:rPr>
-        <w:t xml:space="preserve">The “Price Fall” user story acceptance test aims to confirm the functionality for calculating the price difference in the values for the Stocks Open price and the Current price and if the difference is -20% or more, this will be displayed on the screen. It tests the application by gathering the stocks open price and the current price and then calculating the percentage difference </w:t>
+        <w:t>The “Price Fall” user story acceptance test aims to confirm the functionality for calculating the price difference in the values for the Stocks Open price and the Current price and if the difference is -20% or more, this will be displayed on the screen</w:t>
+      </w:r>
+      <w:r>
+        <w:rPr>
+          <w:sz w:val="28"/>
+          <w:szCs w:val="28"/>
+        </w:rPr>
+        <w:t xml:space="preserve"> with a message displaying the plummet</w:t>
+      </w:r>
+      <w:r>
+        <w:rPr>
+          <w:sz w:val="28"/>
+          <w:szCs w:val="28"/>
+        </w:rPr>
+        <w:t xml:space="preserve">. It tests the application by gathering the stocks open price and the current price and then calculating the percentage difference </w:t>
       </w:r>
       <w:r>
         <w:rPr>
@@ -94,6 +108,22 @@
           <w:sz w:val="28"/>
           <w:szCs w:val="28"/>
         </w:rPr>
+        <w:t xml:space="preserve"> </w:t>
+      </w:r>
+      <w:r>
+        <w:rPr>
+          <w:sz w:val="28"/>
+          <w:szCs w:val="28"/>
+        </w:rPr>
+        <w:t>During the demonstration process, we will also have a version of this application which uses dummy data to prove our produced code works in these conditions.</w:t>
+      </w:r>
+      <w:bookmarkStart w:id="0" w:name="_GoBack"/>
+      <w:bookmarkEnd w:id="0"/>
+      <w:r>
+        <w:rPr>
+          <w:sz w:val="28"/>
+          <w:szCs w:val="28"/>
+        </w:rPr>
         <w:br/>
         <w:t>2. Access to the internet to get the stocks open and current price information.</w:t>
       </w:r>
@@ -207,23 +237,28 @@
           <w:sz w:val="28"/>
           <w:szCs w:val="28"/>
         </w:rPr>
-        <w:t xml:space="preserve">. The </w:t>
-      </w:r>
-      <w:proofErr w:type="gramStart"/>
-      <w:r>
-        <w:rPr>
-          <w:sz w:val="28"/>
-          <w:szCs w:val="28"/>
-        </w:rPr>
-        <w:t>screen will then automatically take</w:t>
-      </w:r>
-      <w:proofErr w:type="gramEnd"/>
-      <w:r>
-        <w:rPr>
-          <w:sz w:val="28"/>
-          <w:szCs w:val="28"/>
-        </w:rPr>
-        <w:t xml:space="preserve"> and compare the current value and open value and store the result. If this result is greater than or equal to 20%, this will be displayed on the screen to the user in red text.</w:t>
+        <w:t>. The screen will</w:t>
+      </w:r>
+      <w:r>
+        <w:rPr>
+          <w:sz w:val="28"/>
+          <w:szCs w:val="28"/>
+        </w:rPr>
+        <w:t xml:space="preserve"> take and compare t</w:t>
+      </w:r>
+      <w:r>
+        <w:rPr>
+          <w:sz w:val="28"/>
+          <w:szCs w:val="28"/>
+        </w:rPr>
+        <w:t xml:space="preserve">he current value and open value, multiply it by 100 </w:t>
+      </w:r>
+      <w:r>
+        <w:rPr>
+          <w:sz w:val="28"/>
+          <w:szCs w:val="28"/>
+        </w:rPr>
+        <w:t>and store the result. If this result is greater than or equal to 20%, this will be displayed on the screen to the user in red text.</w:t>
       </w:r>
     </w:p>
     <w:p>
@@ -269,6 +304,13 @@
           <w:szCs w:val="28"/>
         </w:rPr>
         <w:br/>
+      </w:r>
+      <w:r>
+        <w:rPr>
+          <w:sz w:val="28"/>
+          <w:szCs w:val="28"/>
+        </w:rPr>
+        <w:lastRenderedPageBreak/>
         <w:t>To assist in the testing process, we will have a website which will display the current and open share prices</w:t>
       </w:r>
       <w:r>
@@ -299,7 +341,6 @@
           <w:szCs w:val="28"/>
           <w:u w:val="single"/>
         </w:rPr>
-        <w:lastRenderedPageBreak/>
         <w:t>Passed/Failed Criteria</w:t>
       </w:r>
       <w:r>
@@ -366,8 +407,6 @@
         </w:rPr>
         <w:t xml:space="preserve"> acceptance testing should continue provided that no more than two faults have been detected.</w:t>
       </w:r>
-      <w:bookmarkStart w:id="0" w:name="_GoBack"/>
-      <w:bookmarkEnd w:id="0"/>
     </w:p>
     <w:sectPr>
       <w:pgSz w:w="11906" w:h="16838"/>

</xml_diff>